<commit_message>
[#120] update casino test plan and sequence diagram to include roulette information
</commit_message>
<xml_diff>
--- a/documentation/Casino_Test_Plan.docx
+++ b/documentation/Casino_Test_Plan.docx
@@ -580,6 +580,7 @@
       <w:tr>
         <w:trPr>
           <w:cantSplit w:val="0"/>
+          <w:trHeight w:val="611.953125" w:hRule="atLeast"/>
           <w:tblHeader w:val="0"/>
         </w:trPr>
         <w:tc>
@@ -595,6 +596,7 @@
               <w:rPr>
                 <w:rtl w:val="0"/>
               </w:rPr>
+              <w:t xml:space="preserve">3</w:t>
             </w:r>
           </w:p>
         </w:tc>
@@ -611,6 +613,7 @@
               <w:rPr>
                 <w:rtl w:val="0"/>
               </w:rPr>
+              <w:t xml:space="preserve">2025/03/17</w:t>
             </w:r>
           </w:p>
         </w:tc>
@@ -627,6 +630,7 @@
               <w:rPr>
                 <w:rtl w:val="0"/>
               </w:rPr>
+              <w:t xml:space="preserve">Cole</w:t>
             </w:r>
           </w:p>
         </w:tc>
@@ -643,6 +647,7 @@
               <w:rPr>
                 <w:rtl w:val="0"/>
               </w:rPr>
+              <w:t xml:space="preserve">Added Roulette Tests test methodology</w:t>
             </w:r>
           </w:p>
         </w:tc>
@@ -2086,7 +2091,7 @@
               <w:rPr>
                 <w:rtl w:val="0"/>
               </w:rPr>
-              <w:t xml:space="preserve">User Accounts</w:t>
+              <w:t xml:space="preserve">Roulette</w:t>
             </w:r>
           </w:p>
         </w:tc>
@@ -2124,7 +2129,20 @@
               <w:rPr>
                 <w:rtl w:val="0"/>
               </w:rPr>
-              <w:t xml:space="preserve">Verify users are created with valid parameters, verify users are not created with missing parameters, verify users are not created with invalid parameters, verify users are not created with duplicate username/email, verify user account balance is positive and properly formatted, verify user account balance can be modified, verify pages redirect if user not signed in</w:t>
+              <w:t xml:space="preserve">Verify user can login, and progress to the roulette page from the lobby, verify that the users balance appears on the roulette page, verify that the roulette countdown timer appears on the roulette page, verify that the roulette wheel appears on the roulette page, verify that the roulette board appears on the roulette page, verify that the user can select different bet amounts, verify that the user can place a bet on each cell type (</w:t>
+            </w:r>
+            <w:r>
+              <w:rPr>
+                <w:i w:val="1"/>
+                <w:rtl w:val="0"/>
+              </w:rPr>
+              <w:t xml:space="preserve">48 different choices</w:t>
+            </w:r>
+            <w:r>
+              <w:rPr>
+                <w:rtl w:val="0"/>
+              </w:rPr>
+              <w:t xml:space="preserve">), verify that the user cannot bet more than their current balance, verify that a valid bet that wins pays out, verify that a valid bet that loses doesn’t payout.</w:t>
             </w:r>
           </w:p>
         </w:tc>
@@ -2168,7 +2186,7 @@
               <w:rPr>
                 <w:rtl w:val="0"/>
               </w:rPr>
-              <w:t xml:space="preserve">Casino Lobby</w:t>
+              <w:t xml:space="preserve">User Accounts</w:t>
             </w:r>
           </w:p>
         </w:tc>
@@ -2206,6 +2224,88 @@
               <w:rPr>
                 <w:rtl w:val="0"/>
               </w:rPr>
+              <w:t xml:space="preserve">Verify users are created with valid parameters, verify users are not created with missing parameters, verify users are not created with invalid parameters, verify users are not created with duplicate username/email, verify user account balance is positive and properly formatted, verify user account balance can be modified, verify pages redirect if user not signed in</w:t>
+            </w:r>
+          </w:p>
+        </w:tc>
+      </w:tr>
+      <w:tr>
+        <w:trPr>
+          <w:cantSplit w:val="0"/>
+          <w:tblHeader w:val="0"/>
+        </w:trPr>
+        <w:tc>
+          <w:tcPr>
+            <w:shd w:fill="auto" w:val="clear"/>
+            <w:tcMar>
+              <w:top w:w="100.0" w:type="dxa"/>
+              <w:left w:w="100.0" w:type="dxa"/>
+              <w:bottom w:w="100.0" w:type="dxa"/>
+              <w:right w:w="100.0" w:type="dxa"/>
+            </w:tcMar>
+            <w:vAlign w:val="top"/>
+          </w:tcPr>
+          <w:p>
+            <w:pPr>
+              <w:keepNext w:val="0"/>
+              <w:keepLines w:val="0"/>
+              <w:pageBreakBefore w:val="0"/>
+              <w:widowControl w:val="0"/>
+              <w:pBdr>
+                <w:top w:space="0" w:sz="0" w:val="nil"/>
+                <w:left w:space="0" w:sz="0" w:val="nil"/>
+                <w:bottom w:space="0" w:sz="0" w:val="nil"/>
+                <w:right w:space="0" w:sz="0" w:val="nil"/>
+                <w:between w:space="0" w:sz="0" w:val="nil"/>
+              </w:pBdr>
+              <w:shd w:fill="auto" w:val="clear"/>
+              <w:spacing w:after="0" w:before="0" w:line="240" w:lineRule="auto"/>
+              <w:ind w:left="0" w:right="0" w:firstLine="0"/>
+              <w:jc w:val="left"/>
+              <w:rPr/>
+            </w:pPr>
+            <w:r>
+              <w:rPr>
+                <w:rtl w:val="0"/>
+              </w:rPr>
+              <w:t xml:space="preserve">Casino Lobby</w:t>
+            </w:r>
+          </w:p>
+        </w:tc>
+        <w:tc>
+          <w:tcPr>
+            <w:shd w:fill="auto" w:val="clear"/>
+            <w:tcMar>
+              <w:top w:w="100.0" w:type="dxa"/>
+              <w:left w:w="100.0" w:type="dxa"/>
+              <w:bottom w:w="100.0" w:type="dxa"/>
+              <w:right w:w="100.0" w:type="dxa"/>
+            </w:tcMar>
+            <w:vAlign w:val="top"/>
+          </w:tcPr>
+          <w:p>
+            <w:pPr>
+              <w:keepNext w:val="0"/>
+              <w:keepLines w:val="0"/>
+              <w:pageBreakBefore w:val="0"/>
+              <w:widowControl w:val="0"/>
+              <w:pBdr>
+                <w:top w:space="0" w:sz="0" w:val="nil"/>
+                <w:left w:space="0" w:sz="0" w:val="nil"/>
+                <w:bottom w:space="0" w:sz="0" w:val="nil"/>
+                <w:right w:space="0" w:sz="0" w:val="nil"/>
+                <w:between w:space="0" w:sz="0" w:val="nil"/>
+              </w:pBdr>
+              <w:shd w:fill="auto" w:val="clear"/>
+              <w:spacing w:after="0" w:before="0" w:line="240" w:lineRule="auto"/>
+              <w:ind w:left="0" w:right="0" w:firstLine="0"/>
+              <w:jc w:val="left"/>
+              <w:rPr/>
+            </w:pPr>
+            <w:r>
+              <w:rPr>
+                <w:rtl w:val="0"/>
+              </w:rPr>
               <w:t xml:space="preserve">Verify under construction tables exist in the lobby, verify horse racing table exists, verify under construction roulette table exists, verify under construction slots exists, arrive at casino lobby successfully, test logging out brings you to the new session page, verify horse racing button brings you to the betting/racing page.</w:t>
             </w:r>
           </w:p>
@@ -2214,6 +2314,39 @@
     </w:tbl>
     <w:p>
       <w:pPr>
+        <w:rPr/>
+      </w:pPr>
+      <w:r>
+        <w:rPr>
+          <w:rtl w:val="0"/>
+        </w:rPr>
+      </w:r>
+    </w:p>
+    <w:p>
+      <w:pPr>
+        <w:ind w:left="0" w:firstLine="0"/>
+        <w:rPr/>
+      </w:pPr>
+      <w:r>
+        <w:rPr>
+          <w:rtl w:val="0"/>
+        </w:rPr>
+      </w:r>
+    </w:p>
+    <w:p>
+      <w:pPr>
+        <w:ind w:left="0" w:firstLine="0"/>
+        <w:rPr/>
+      </w:pPr>
+      <w:r>
+        <w:rPr>
+          <w:rtl w:val="0"/>
+        </w:rPr>
+      </w:r>
+    </w:p>
+    <w:p>
+      <w:pPr>
+        <w:ind w:left="0" w:firstLine="0"/>
         <w:rPr/>
       </w:pPr>
       <w:r>
@@ -2912,7 +3045,61 @@
               <w:rPr>
                 <w:rtl w:val="0"/>
               </w:rPr>
-              <w:t xml:space="preserve">Test that you can navuigate to a horse race and place a bet on a given horse. Verify that after the race the user is payed out the correct amount.</w:t>
+              <w:t xml:space="preserve">Test that you can navigate to a horse race and place a bet on a given horse. Verify that after the race the user is paid out the correct amount.</w:t>
+            </w:r>
+          </w:p>
+        </w:tc>
+      </w:tr>
+      <w:tr>
+        <w:trPr>
+          <w:cantSplit w:val="1"/>
+          <w:tblHeader w:val="0"/>
+        </w:trPr>
+        <w:tc>
+          <w:tcPr>
+            <w:shd w:fill="auto" w:val="clear"/>
+            <w:tcMar>
+              <w:top w:w="100.0" w:type="dxa"/>
+              <w:left w:w="100.0" w:type="dxa"/>
+              <w:bottom w:w="100.0" w:type="dxa"/>
+              <w:right w:w="100.0" w:type="dxa"/>
+            </w:tcMar>
+            <w:vAlign w:val="top"/>
+          </w:tcPr>
+          <w:p>
+            <w:pPr>
+              <w:widowControl w:val="0"/>
+              <w:rPr/>
+            </w:pPr>
+            <w:r>
+              <w:rPr>
+                <w:rtl w:val="0"/>
+              </w:rPr>
+              <w:t xml:space="preserve">Verify roulette</w:t>
+            </w:r>
+          </w:p>
+        </w:tc>
+        <w:tc>
+          <w:tcPr>
+            <w:shd w:fill="auto" w:val="clear"/>
+            <w:tcMar>
+              <w:top w:w="100.0" w:type="dxa"/>
+              <w:left w:w="100.0" w:type="dxa"/>
+              <w:bottom w:w="100.0" w:type="dxa"/>
+              <w:right w:w="100.0" w:type="dxa"/>
+            </w:tcMar>
+            <w:vAlign w:val="top"/>
+          </w:tcPr>
+          <w:p>
+            <w:pPr>
+              <w:widowControl w:val="0"/>
+              <w:rPr/>
+            </w:pPr>
+            <w:r>
+              <w:rPr>
+                <w:rtl w:val="0"/>
+              </w:rPr>
+              <w:t xml:space="preserve">Verify that you can create a new user account or login using an existing account, then navigate to the roulette game page. After, place a bet on any cell type that you like and verify that the amount paid out matches what should be paid out given the winning number and your bet type.</w:t>
             </w:r>
           </w:p>
         </w:tc>

</xml_diff>

<commit_message>
Added new test plan
</commit_message>
<xml_diff>
--- a/documentation/Casino_Test_Plan.docx
+++ b/documentation/Casino_Test_Plan.docx
@@ -3046,6 +3046,60 @@
                 <w:rtl w:val="0"/>
               </w:rPr>
               <w:t xml:space="preserve">Test that you can navigate to a horse race and place a bet on a given horse. Verify that after the race the user is paid out the correct amount.</w:t>
+            </w:r>
+          </w:p>
+        </w:tc>
+      </w:tr>
+      <w:tr>
+        <w:trPr>
+          <w:cantSplit w:val="1"/>
+          <w:tblHeader w:val="0"/>
+        </w:trPr>
+        <w:tc>
+          <w:tcPr>
+            <w:shd w:fill="auto" w:val="clear"/>
+            <w:tcMar>
+              <w:top w:w="100.0" w:type="dxa"/>
+              <w:left w:w="100.0" w:type="dxa"/>
+              <w:bottom w:w="100.0" w:type="dxa"/>
+              <w:right w:w="100.0" w:type="dxa"/>
+            </w:tcMar>
+            <w:vAlign w:val="top"/>
+          </w:tcPr>
+          <w:p>
+            <w:pPr>
+              <w:widowControl w:val="0"/>
+              <w:rPr/>
+            </w:pPr>
+            <w:r>
+              <w:rPr>
+                <w:rtl w:val="0"/>
+              </w:rPr>
+              <w:t xml:space="preserve">Verify horse race reset</w:t>
+            </w:r>
+          </w:p>
+        </w:tc>
+        <w:tc>
+          <w:tcPr>
+            <w:shd w:fill="auto" w:val="clear"/>
+            <w:tcMar>
+              <w:top w:w="100.0" w:type="dxa"/>
+              <w:left w:w="100.0" w:type="dxa"/>
+              <w:bottom w:w="100.0" w:type="dxa"/>
+              <w:right w:w="100.0" w:type="dxa"/>
+            </w:tcMar>
+            <w:vAlign w:val="top"/>
+          </w:tcPr>
+          <w:p>
+            <w:pPr>
+              <w:widowControl w:val="0"/>
+              <w:rPr/>
+            </w:pPr>
+            <w:r>
+              <w:rPr>
+                <w:rtl w:val="0"/>
+              </w:rPr>
+              <w:t xml:space="preserve">Verify that after a race has finished, the horses move back the the starting line and race again</w:t>
             </w:r>
           </w:p>
         </w:tc>

</xml_diff>